<commit_message>
dodano projekty driagramow ERD
</commit_message>
<xml_diff>
--- a/text/etap_7.docx
+++ b/text/etap_7.docx
@@ -473,42 +473,20 @@
           <w:sz w:val="24"/>
           <w:szCs w:val="24"/>
         </w:rPr>
-        <w:t>ENC/2</w:t>
-      </w:r>
-      <w:r>
-        <w:rPr>
-          <w:b/>
-          <w:sz w:val="24"/>
-          <w:szCs w:val="24"/>
-        </w:rPr>
-        <w:t xml:space="preserve"> </w:t>
-      </w:r>
-      <w:r>
-        <w:rPr>
-          <w:b/>
-          <w:sz w:val="24"/>
-          <w:szCs w:val="24"/>
-        </w:rPr>
-        <w:t>Zwierzę</w:t>
-      </w:r>
-    </w:p>
-    <w:p>
-      <w:pPr>
-        <w:rPr>
-          <w:i/>
-        </w:rPr>
-      </w:pPr>
-      <w:r>
-        <w:rPr>
-          <w:i/>
-        </w:rPr>
-        <w:t xml:space="preserve">Semantyka encji: encja zawiera dane o </w:t>
-      </w:r>
-      <w:r>
-        <w:rPr>
-          <w:i/>
-        </w:rPr>
-        <w:t>zwierzęciu</w:t>
+        <w:t>ENC/2 Zwierzę</w:t>
+      </w:r>
+    </w:p>
+    <w:p>
+      <w:pPr>
+        <w:rPr>
+          <w:i/>
+        </w:rPr>
+      </w:pPr>
+      <w:r>
+        <w:rPr>
+          <w:i/>
+        </w:rPr>
+        <w:t>Semantyka encji: encja zawiera dane o zwierzęciu</w:t>
       </w:r>
     </w:p>
     <w:p>
@@ -657,10 +635,7 @@
           </w:tcPr>
           <w:p>
             <w:r>
-              <w:t xml:space="preserve">Identyfikator </w:t>
-            </w:r>
-            <w:r>
-              <w:t>zwierzęcia</w:t>
+              <w:t>Identyfikator zwierzęcia</w:t>
             </w:r>
           </w:p>
         </w:tc>
@@ -715,13 +690,7 @@
           </w:tcPr>
           <w:p>
             <w:r>
-              <w:t>Max.</w:t>
-            </w:r>
-            <w:r>
-              <w:t xml:space="preserve"> 15</w:t>
-            </w:r>
-            <w:r>
-              <w:t xml:space="preserve"> znaków</w:t>
+              <w:t>Max. 15 znaków</w:t>
             </w:r>
           </w:p>
         </w:tc>
@@ -1537,42 +1506,20 @@
           <w:sz w:val="24"/>
           <w:szCs w:val="24"/>
         </w:rPr>
-        <w:t>ENC/4</w:t>
-      </w:r>
-      <w:r>
-        <w:rPr>
-          <w:b/>
-          <w:sz w:val="24"/>
-          <w:szCs w:val="24"/>
-        </w:rPr>
-        <w:t xml:space="preserve"> </w:t>
-      </w:r>
-      <w:r>
-        <w:rPr>
-          <w:b/>
-          <w:sz w:val="24"/>
-          <w:szCs w:val="24"/>
-        </w:rPr>
-        <w:t>Lek</w:t>
-      </w:r>
-    </w:p>
-    <w:p>
-      <w:pPr>
-        <w:rPr>
-          <w:i/>
-        </w:rPr>
-      </w:pPr>
-      <w:r>
-        <w:rPr>
-          <w:i/>
-        </w:rPr>
-        <w:t xml:space="preserve">Semantyka encji: encja zawiera dane o </w:t>
-      </w:r>
-      <w:r>
-        <w:rPr>
-          <w:i/>
-        </w:rPr>
-        <w:t>leku stosowanym w klinice</w:t>
+        <w:t>ENC/4 Lek</w:t>
+      </w:r>
+    </w:p>
+    <w:p>
+      <w:pPr>
+        <w:rPr>
+          <w:i/>
+        </w:rPr>
+      </w:pPr>
+      <w:r>
+        <w:rPr>
+          <w:i/>
+        </w:rPr>
+        <w:t>Semantyka encji: encja zawiera dane o leku stosowanym w klinice</w:t>
       </w:r>
     </w:p>
     <w:p>
@@ -1867,19 +1814,7 @@
         <w:rPr>
           <w:i/>
         </w:rPr>
-        <w:t>Klucze kandydujące: [</w:t>
-      </w:r>
-      <w:r>
-        <w:rPr>
-          <w:i/>
-        </w:rPr>
-        <w:t>brak</w:t>
-      </w:r>
-      <w:r>
-        <w:rPr>
-          <w:i/>
-        </w:rPr>
-        <w:t>]</w:t>
+        <w:t>Klucze kandydujące: [brak]</w:t>
       </w:r>
     </w:p>
     <w:p>
@@ -1903,13 +1838,7 @@
         <w:rPr>
           <w:i/>
         </w:rPr>
-        <w:t>Charakter encji:</w:t>
-      </w:r>
-      <w:r>
-        <w:rPr>
-          <w:i/>
-        </w:rPr>
-        <w:t xml:space="preserve"> słaba</w:t>
+        <w:t>Charakter encji: słaba</w:t>
       </w:r>
     </w:p>
     <w:p>
@@ -1941,42 +1870,20 @@
           <w:szCs w:val="24"/>
         </w:rPr>
         <w:lastRenderedPageBreak/>
-        <w:t>ENC/5</w:t>
-      </w:r>
-      <w:r>
-        <w:rPr>
-          <w:b/>
-          <w:sz w:val="24"/>
-          <w:szCs w:val="24"/>
-        </w:rPr>
-        <w:t xml:space="preserve"> </w:t>
-      </w:r>
-      <w:r>
-        <w:rPr>
-          <w:b/>
-          <w:sz w:val="24"/>
-          <w:szCs w:val="24"/>
-        </w:rPr>
-        <w:t>Rachunek</w:t>
-      </w:r>
-    </w:p>
-    <w:p>
-      <w:pPr>
-        <w:rPr>
-          <w:i/>
-        </w:rPr>
-      </w:pPr>
-      <w:r>
-        <w:rPr>
-          <w:i/>
-        </w:rPr>
-        <w:t xml:space="preserve">Semantyka encji: encja zawiera dane o </w:t>
-      </w:r>
-      <w:r>
-        <w:rPr>
-          <w:i/>
-        </w:rPr>
-        <w:t xml:space="preserve">rachunku za korzystanie z usług </w:t>
+        <w:t>ENC/5 Rachunek</w:t>
+      </w:r>
+    </w:p>
+    <w:p>
+      <w:pPr>
+        <w:rPr>
+          <w:i/>
+        </w:rPr>
+      </w:pPr>
+      <w:r>
+        <w:rPr>
+          <w:i/>
+        </w:rPr>
+        <w:t xml:space="preserve">Semantyka encji: encja zawiera dane o rachunku za korzystanie z usług </w:t>
       </w:r>
     </w:p>
     <w:p>
@@ -2321,19 +2228,7 @@
         <w:rPr>
           <w:i/>
         </w:rPr>
-        <w:t>Klucze kandydujące: [</w:t>
-      </w:r>
-      <w:r>
-        <w:rPr>
-          <w:i/>
-        </w:rPr>
-        <w:t>brak</w:t>
-      </w:r>
-      <w:r>
-        <w:rPr>
-          <w:i/>
-        </w:rPr>
-        <w:t>]</w:t>
+        <w:t>Klucze kandydujące: [brak]</w:t>
       </w:r>
     </w:p>
     <w:p>
@@ -2362,30 +2257,1354 @@
         <w:rPr>
           <w:i/>
         </w:rPr>
-        <w:t xml:space="preserve">Charakter encji: </w:t>
-      </w:r>
-      <w:r>
-        <w:rPr>
-          <w:i/>
-        </w:rPr>
-        <w:t>słaba</w:t>
-      </w:r>
-    </w:p>
-    <w:p>
-      <w:pPr>
-        <w:rPr>
-          <w:i/>
-        </w:rPr>
-      </w:pPr>
-    </w:p>
-    <w:p>
-      <w:pPr>
-        <w:rPr>
-          <w:i/>
-        </w:rPr>
-      </w:pPr>
+        <w:t>Charakter encji: słaba</w:t>
+      </w:r>
+    </w:p>
+    <w:p>
+      <w:pPr>
+        <w:rPr>
+          <w:i/>
+        </w:rPr>
+      </w:pPr>
+    </w:p>
+    <w:p>
+      <w:pPr>
+        <w:rPr>
+          <w:b/>
+          <w:sz w:val="24"/>
+          <w:szCs w:val="24"/>
+        </w:rPr>
+      </w:pPr>
+      <w:r>
+        <w:rPr>
+          <w:b/>
+          <w:sz w:val="24"/>
+          <w:szCs w:val="24"/>
+        </w:rPr>
+        <w:t>ENC/6</w:t>
+      </w:r>
+      <w:r>
+        <w:rPr>
+          <w:b/>
+          <w:sz w:val="24"/>
+          <w:szCs w:val="24"/>
+        </w:rPr>
+        <w:t xml:space="preserve"> </w:t>
+      </w:r>
+      <w:r>
+        <w:rPr>
+          <w:b/>
+          <w:sz w:val="24"/>
+          <w:szCs w:val="24"/>
+        </w:rPr>
+        <w:t>Wizyta</w:t>
+      </w:r>
+    </w:p>
+    <w:p>
+      <w:pPr>
+        <w:rPr>
+          <w:i/>
+        </w:rPr>
+      </w:pPr>
+      <w:r>
+        <w:rPr>
+          <w:i/>
+        </w:rPr>
+        <w:t xml:space="preserve">Semantyka encji: encja zawiera dane o </w:t>
+      </w:r>
+      <w:r>
+        <w:rPr>
+          <w:i/>
+        </w:rPr>
+        <w:t>wizycie klienta u weterynarza</w:t>
+      </w:r>
+      <w:r>
+        <w:rPr>
+          <w:i/>
+        </w:rPr>
+        <w:t xml:space="preserve"> </w:t>
+      </w:r>
+    </w:p>
+    <w:p>
+      <w:pPr>
+        <w:rPr>
+          <w:i/>
+        </w:rPr>
+      </w:pPr>
+      <w:r>
+        <w:rPr>
+          <w:i/>
+        </w:rPr>
+        <w:t>Wykaz atrybutów:</w:t>
+      </w:r>
+    </w:p>
+    <w:tbl>
+      <w:tblPr>
+        <w:tblStyle w:val="Tabela-Siatka"/>
+        <w:tblW w:w="9210" w:type="dxa"/>
+        <w:tblLook w:val="04A0" w:firstRow="1" w:lastRow="0" w:firstColumn="1" w:lastColumn="0" w:noHBand="0" w:noVBand="1"/>
+      </w:tblPr>
+      <w:tblGrid>
+        <w:gridCol w:w="2302"/>
+        <w:gridCol w:w="2302"/>
+        <w:gridCol w:w="2303"/>
+        <w:gridCol w:w="2303"/>
+      </w:tblGrid>
+      <w:tr>
+        <w:trPr>
+          <w:trHeight w:val="179"/>
+        </w:trPr>
+        <w:tc>
+          <w:tcPr>
+            <w:tcW w:w="2302" w:type="dxa"/>
+          </w:tcPr>
+          <w:p>
+            <w:pPr>
+              <w:jc w:val="center"/>
+              <w:rPr>
+                <w:b/>
+                <w:i/>
+                <w:sz w:val="24"/>
+                <w:szCs w:val="24"/>
+              </w:rPr>
+            </w:pPr>
+            <w:r>
+              <w:rPr>
+                <w:b/>
+                <w:i/>
+                <w:sz w:val="24"/>
+                <w:szCs w:val="24"/>
+              </w:rPr>
+              <w:t>Nazwa atrybutu</w:t>
+            </w:r>
+          </w:p>
+        </w:tc>
+        <w:tc>
+          <w:tcPr>
+            <w:tcW w:w="2302" w:type="dxa"/>
+          </w:tcPr>
+          <w:p>
+            <w:pPr>
+              <w:jc w:val="center"/>
+              <w:rPr>
+                <w:b/>
+                <w:i/>
+                <w:sz w:val="24"/>
+                <w:szCs w:val="24"/>
+              </w:rPr>
+            </w:pPr>
+            <w:r>
+              <w:rPr>
+                <w:b/>
+                <w:i/>
+                <w:sz w:val="24"/>
+                <w:szCs w:val="24"/>
+              </w:rPr>
+              <w:t>Opis atrybutu</w:t>
+            </w:r>
+          </w:p>
+        </w:tc>
+        <w:tc>
+          <w:tcPr>
+            <w:tcW w:w="2303" w:type="dxa"/>
+          </w:tcPr>
+          <w:p>
+            <w:pPr>
+              <w:jc w:val="center"/>
+              <w:rPr>
+                <w:b/>
+                <w:i/>
+                <w:sz w:val="24"/>
+                <w:szCs w:val="24"/>
+              </w:rPr>
+            </w:pPr>
+            <w:r>
+              <w:rPr>
+                <w:b/>
+                <w:i/>
+                <w:sz w:val="24"/>
+                <w:szCs w:val="24"/>
+              </w:rPr>
+              <w:t>Typ</w:t>
+            </w:r>
+          </w:p>
+        </w:tc>
+        <w:tc>
+          <w:tcPr>
+            <w:tcW w:w="2303" w:type="dxa"/>
+          </w:tcPr>
+          <w:p>
+            <w:pPr>
+              <w:jc w:val="center"/>
+              <w:rPr>
+                <w:b/>
+                <w:i/>
+                <w:sz w:val="24"/>
+                <w:szCs w:val="24"/>
+              </w:rPr>
+            </w:pPr>
+            <w:r>
+              <w:rPr>
+                <w:b/>
+                <w:i/>
+                <w:sz w:val="24"/>
+                <w:szCs w:val="24"/>
+              </w:rPr>
+              <w:t>OBL(+) OPC(-)</w:t>
+            </w:r>
+          </w:p>
+        </w:tc>
+      </w:tr>
+      <w:tr>
+        <w:trPr>
+          <w:trHeight w:val="179"/>
+        </w:trPr>
+        <w:tc>
+          <w:tcPr>
+            <w:tcW w:w="2302" w:type="dxa"/>
+          </w:tcPr>
+          <w:p>
+            <w:proofErr w:type="spellStart"/>
+            <w:r>
+              <w:t>Id</w:t>
+            </w:r>
+            <w:r>
+              <w:t>Wizyty</w:t>
+            </w:r>
+            <w:proofErr w:type="spellEnd"/>
+          </w:p>
+        </w:tc>
+        <w:tc>
+          <w:tcPr>
+            <w:tcW w:w="2302" w:type="dxa"/>
+          </w:tcPr>
+          <w:p>
+            <w:r>
+              <w:t>Identyfikator wizyty</w:t>
+            </w:r>
+          </w:p>
+        </w:tc>
+        <w:tc>
+          <w:tcPr>
+            <w:tcW w:w="2303" w:type="dxa"/>
+          </w:tcPr>
+          <w:p>
+            <w:r>
+              <w:t>Liczba całkowita</w:t>
+            </w:r>
+          </w:p>
+        </w:tc>
+        <w:tc>
+          <w:tcPr>
+            <w:tcW w:w="2303" w:type="dxa"/>
+          </w:tcPr>
+          <w:p>
+            <w:pPr>
+              <w:jc w:val="center"/>
+            </w:pPr>
+            <w:r>
+              <w:t>+</w:t>
+            </w:r>
+          </w:p>
+        </w:tc>
+      </w:tr>
+      <w:tr>
+        <w:trPr>
+          <w:trHeight w:val="508"/>
+        </w:trPr>
+        <w:tc>
+          <w:tcPr>
+            <w:tcW w:w="2302" w:type="dxa"/>
+          </w:tcPr>
+          <w:p>
+            <w:r>
+              <w:t>Data</w:t>
+            </w:r>
+          </w:p>
+        </w:tc>
+        <w:tc>
+          <w:tcPr>
+            <w:tcW w:w="2302" w:type="dxa"/>
+          </w:tcPr>
+          <w:p>
+            <w:r>
+              <w:t xml:space="preserve">Data </w:t>
+            </w:r>
+            <w:r>
+              <w:t>zaplanowanej wizyty</w:t>
+            </w:r>
+          </w:p>
+        </w:tc>
+        <w:tc>
+          <w:tcPr>
+            <w:tcW w:w="2303" w:type="dxa"/>
+          </w:tcPr>
+          <w:p>
+            <w:r>
+              <w:t>Data</w:t>
+            </w:r>
+          </w:p>
+        </w:tc>
+        <w:tc>
+          <w:tcPr>
+            <w:tcW w:w="2303" w:type="dxa"/>
+          </w:tcPr>
+          <w:p>
+            <w:pPr>
+              <w:jc w:val="center"/>
+            </w:pPr>
+            <w:r>
+              <w:t>+</w:t>
+            </w:r>
+          </w:p>
+        </w:tc>
+      </w:tr>
+      <w:tr>
+        <w:trPr>
+          <w:trHeight w:val="508"/>
+        </w:trPr>
+        <w:tc>
+          <w:tcPr>
+            <w:tcW w:w="2302" w:type="dxa"/>
+          </w:tcPr>
+          <w:p>
+            <w:r>
+              <w:t>Godzina</w:t>
+            </w:r>
+          </w:p>
+        </w:tc>
+        <w:tc>
+          <w:tcPr>
+            <w:tcW w:w="2302" w:type="dxa"/>
+          </w:tcPr>
+          <w:p>
+            <w:r>
+              <w:t>Godzina zaplanowanej wizyty</w:t>
+            </w:r>
+          </w:p>
+        </w:tc>
+        <w:tc>
+          <w:tcPr>
+            <w:tcW w:w="2303" w:type="dxa"/>
+          </w:tcPr>
+          <w:p>
+            <w:r>
+              <w:t>Godzina</w:t>
+            </w:r>
+          </w:p>
+        </w:tc>
+        <w:tc>
+          <w:tcPr>
+            <w:tcW w:w="2303" w:type="dxa"/>
+          </w:tcPr>
+          <w:p>
+            <w:pPr>
+              <w:jc w:val="center"/>
+            </w:pPr>
+            <w:r>
+              <w:t>+</w:t>
+            </w:r>
+          </w:p>
+        </w:tc>
+      </w:tr>
+    </w:tbl>
+    <w:p>
+      <w:pPr>
+        <w:rPr>
+          <w:i/>
+        </w:rPr>
+      </w:pPr>
+    </w:p>
+    <w:p>
+      <w:pPr>
+        <w:rPr>
+          <w:i/>
+        </w:rPr>
+      </w:pPr>
+      <w:r>
+        <w:rPr>
+          <w:i/>
+        </w:rPr>
+        <w:t>Klucze kandydujące: [brak]</w:t>
+      </w:r>
+    </w:p>
+    <w:p>
+      <w:r>
+        <w:rPr>
+          <w:i/>
+        </w:rPr>
+        <w:t>Klucz główny:</w:t>
+      </w:r>
+      <w:r>
+        <w:t xml:space="preserve"> </w:t>
+      </w:r>
+      <w:proofErr w:type="spellStart"/>
+      <w:r>
+        <w:t>IdWizyty</w:t>
+      </w:r>
+      <w:proofErr w:type="spellEnd"/>
+    </w:p>
+    <w:p>
+      <w:pPr>
+        <w:rPr>
+          <w:i/>
+        </w:rPr>
+      </w:pPr>
+      <w:r>
+        <w:rPr>
+          <w:i/>
+        </w:rPr>
+        <w:t>Charakter encji: słaba</w:t>
+      </w:r>
+    </w:p>
+    <w:p>
+      <w:pPr>
+        <w:rPr>
+          <w:i/>
+        </w:rPr>
+      </w:pPr>
+    </w:p>
+    <w:p>
+      <w:pPr>
+        <w:rPr>
+          <w:i/>
+        </w:rPr>
+      </w:pPr>
+    </w:p>
+    <w:p>
+      <w:pPr>
+        <w:rPr>
+          <w:i/>
+        </w:rPr>
+      </w:pPr>
+    </w:p>
+    <w:p>
+      <w:pPr>
+        <w:rPr>
+          <w:i/>
+        </w:rPr>
+      </w:pPr>
+    </w:p>
+    <w:p>
+      <w:pPr>
+        <w:rPr>
+          <w:i/>
+        </w:rPr>
+      </w:pPr>
+    </w:p>
+    <w:p>
+      <w:pPr>
+        <w:rPr>
+          <w:i/>
+        </w:rPr>
+      </w:pPr>
+    </w:p>
+    <w:p>
+      <w:pPr>
+        <w:rPr>
+          <w:i/>
+        </w:rPr>
+      </w:pPr>
+    </w:p>
+    <w:p>
+      <w:pPr>
+        <w:rPr>
+          <w:b/>
+          <w:sz w:val="24"/>
+          <w:szCs w:val="24"/>
+        </w:rPr>
+      </w:pPr>
+      <w:r>
+        <w:rPr>
+          <w:b/>
+          <w:sz w:val="24"/>
+          <w:szCs w:val="24"/>
+        </w:rPr>
+        <w:lastRenderedPageBreak/>
+        <w:t xml:space="preserve">ENC/6 </w:t>
+      </w:r>
+      <w:r>
+        <w:rPr>
+          <w:b/>
+          <w:sz w:val="24"/>
+          <w:szCs w:val="24"/>
+        </w:rPr>
+        <w:t>Zabieg</w:t>
+      </w:r>
+    </w:p>
+    <w:p>
+      <w:pPr>
+        <w:rPr>
+          <w:i/>
+        </w:rPr>
+      </w:pPr>
+      <w:r>
+        <w:rPr>
+          <w:i/>
+        </w:rPr>
+        <w:t xml:space="preserve">Semantyka encji: encja zawiera dane o </w:t>
+      </w:r>
+      <w:r>
+        <w:rPr>
+          <w:i/>
+        </w:rPr>
+        <w:t>zabiegu wykonanym za zwierzęciu w klinice</w:t>
+      </w:r>
+      <w:r>
+        <w:rPr>
+          <w:i/>
+        </w:rPr>
+        <w:t xml:space="preserve"> </w:t>
+      </w:r>
+    </w:p>
+    <w:p>
+      <w:pPr>
+        <w:rPr>
+          <w:i/>
+        </w:rPr>
+      </w:pPr>
+      <w:r>
+        <w:rPr>
+          <w:i/>
+        </w:rPr>
+        <w:t>Wykaz atrybutów:</w:t>
+      </w:r>
+    </w:p>
+    <w:tbl>
+      <w:tblPr>
+        <w:tblStyle w:val="Tabela-Siatka"/>
+        <w:tblW w:w="9210" w:type="dxa"/>
+        <w:tblLook w:val="04A0" w:firstRow="1" w:lastRow="0" w:firstColumn="1" w:lastColumn="0" w:noHBand="0" w:noVBand="1"/>
+      </w:tblPr>
+      <w:tblGrid>
+        <w:gridCol w:w="2302"/>
+        <w:gridCol w:w="2302"/>
+        <w:gridCol w:w="2303"/>
+        <w:gridCol w:w="2303"/>
+      </w:tblGrid>
+      <w:tr>
+        <w:trPr>
+          <w:trHeight w:val="179"/>
+        </w:trPr>
+        <w:tc>
+          <w:tcPr>
+            <w:tcW w:w="2302" w:type="dxa"/>
+          </w:tcPr>
+          <w:p>
+            <w:pPr>
+              <w:jc w:val="center"/>
+              <w:rPr>
+                <w:b/>
+                <w:i/>
+                <w:sz w:val="24"/>
+                <w:szCs w:val="24"/>
+              </w:rPr>
+            </w:pPr>
+            <w:r>
+              <w:rPr>
+                <w:b/>
+                <w:i/>
+                <w:sz w:val="24"/>
+                <w:szCs w:val="24"/>
+              </w:rPr>
+              <w:t>Nazwa atrybutu</w:t>
+            </w:r>
+          </w:p>
+        </w:tc>
+        <w:tc>
+          <w:tcPr>
+            <w:tcW w:w="2302" w:type="dxa"/>
+          </w:tcPr>
+          <w:p>
+            <w:pPr>
+              <w:jc w:val="center"/>
+              <w:rPr>
+                <w:b/>
+                <w:i/>
+                <w:sz w:val="24"/>
+                <w:szCs w:val="24"/>
+              </w:rPr>
+            </w:pPr>
+            <w:r>
+              <w:rPr>
+                <w:b/>
+                <w:i/>
+                <w:sz w:val="24"/>
+                <w:szCs w:val="24"/>
+              </w:rPr>
+              <w:t>Opis atrybutu</w:t>
+            </w:r>
+          </w:p>
+        </w:tc>
+        <w:tc>
+          <w:tcPr>
+            <w:tcW w:w="2303" w:type="dxa"/>
+          </w:tcPr>
+          <w:p>
+            <w:pPr>
+              <w:jc w:val="center"/>
+              <w:rPr>
+                <w:b/>
+                <w:i/>
+                <w:sz w:val="24"/>
+                <w:szCs w:val="24"/>
+              </w:rPr>
+            </w:pPr>
+            <w:r>
+              <w:rPr>
+                <w:b/>
+                <w:i/>
+                <w:sz w:val="24"/>
+                <w:szCs w:val="24"/>
+              </w:rPr>
+              <w:t>Typ</w:t>
+            </w:r>
+          </w:p>
+        </w:tc>
+        <w:tc>
+          <w:tcPr>
+            <w:tcW w:w="2303" w:type="dxa"/>
+          </w:tcPr>
+          <w:p>
+            <w:pPr>
+              <w:jc w:val="center"/>
+              <w:rPr>
+                <w:b/>
+                <w:i/>
+                <w:sz w:val="24"/>
+                <w:szCs w:val="24"/>
+              </w:rPr>
+            </w:pPr>
+            <w:r>
+              <w:rPr>
+                <w:b/>
+                <w:i/>
+                <w:sz w:val="24"/>
+                <w:szCs w:val="24"/>
+              </w:rPr>
+              <w:t>OBL(+) OPC(-)</w:t>
+            </w:r>
+          </w:p>
+        </w:tc>
+      </w:tr>
+      <w:tr>
+        <w:trPr>
+          <w:trHeight w:val="179"/>
+        </w:trPr>
+        <w:tc>
+          <w:tcPr>
+            <w:tcW w:w="2302" w:type="dxa"/>
+          </w:tcPr>
+          <w:p>
+            <w:proofErr w:type="spellStart"/>
+            <w:r>
+              <w:t>Id</w:t>
+            </w:r>
+            <w:r>
+              <w:t>Zabiegu</w:t>
+            </w:r>
+            <w:proofErr w:type="spellEnd"/>
+          </w:p>
+        </w:tc>
+        <w:tc>
+          <w:tcPr>
+            <w:tcW w:w="2302" w:type="dxa"/>
+          </w:tcPr>
+          <w:p>
+            <w:r>
+              <w:t>Identyfikator zabiegu</w:t>
+            </w:r>
+          </w:p>
+        </w:tc>
+        <w:tc>
+          <w:tcPr>
+            <w:tcW w:w="2303" w:type="dxa"/>
+          </w:tcPr>
+          <w:p>
+            <w:r>
+              <w:t>Liczba całkowita</w:t>
+            </w:r>
+          </w:p>
+        </w:tc>
+        <w:tc>
+          <w:tcPr>
+            <w:tcW w:w="2303" w:type="dxa"/>
+          </w:tcPr>
+          <w:p>
+            <w:pPr>
+              <w:jc w:val="center"/>
+            </w:pPr>
+            <w:r>
+              <w:t>+</w:t>
+            </w:r>
+          </w:p>
+        </w:tc>
+      </w:tr>
+      <w:tr>
+        <w:trPr>
+          <w:trHeight w:val="508"/>
+        </w:trPr>
+        <w:tc>
+          <w:tcPr>
+            <w:tcW w:w="2302" w:type="dxa"/>
+          </w:tcPr>
+          <w:p>
+            <w:r>
+              <w:t>Nazwa</w:t>
+            </w:r>
+          </w:p>
+        </w:tc>
+        <w:tc>
+          <w:tcPr>
+            <w:tcW w:w="2302" w:type="dxa"/>
+          </w:tcPr>
+          <w:p>
+            <w:r>
+              <w:t>Nazwa wykonywanego zabiegu</w:t>
+            </w:r>
+          </w:p>
+        </w:tc>
+        <w:tc>
+          <w:tcPr>
+            <w:tcW w:w="2303" w:type="dxa"/>
+          </w:tcPr>
+          <w:p>
+            <w:r>
+              <w:t>Max. 50 znaków</w:t>
+            </w:r>
+          </w:p>
+        </w:tc>
+        <w:tc>
+          <w:tcPr>
+            <w:tcW w:w="2303" w:type="dxa"/>
+          </w:tcPr>
+          <w:p>
+            <w:pPr>
+              <w:jc w:val="center"/>
+            </w:pPr>
+            <w:r>
+              <w:t>+</w:t>
+            </w:r>
+          </w:p>
+        </w:tc>
+      </w:tr>
+      <w:tr>
+        <w:trPr>
+          <w:trHeight w:val="508"/>
+        </w:trPr>
+        <w:tc>
+          <w:tcPr>
+            <w:tcW w:w="2302" w:type="dxa"/>
+          </w:tcPr>
+          <w:p>
+            <w:r>
+              <w:t>Data</w:t>
+            </w:r>
+          </w:p>
+        </w:tc>
+        <w:tc>
+          <w:tcPr>
+            <w:tcW w:w="2302" w:type="dxa"/>
+          </w:tcPr>
+          <w:p>
+            <w:r>
+              <w:t>Data wykonanego zabiegu</w:t>
+            </w:r>
+          </w:p>
+        </w:tc>
+        <w:tc>
+          <w:tcPr>
+            <w:tcW w:w="2303" w:type="dxa"/>
+          </w:tcPr>
+          <w:p>
+            <w:r>
+              <w:t>Data</w:t>
+            </w:r>
+          </w:p>
+        </w:tc>
+        <w:tc>
+          <w:tcPr>
+            <w:tcW w:w="2303" w:type="dxa"/>
+          </w:tcPr>
+          <w:p>
+            <w:pPr>
+              <w:jc w:val="center"/>
+            </w:pPr>
+            <w:r>
+              <w:t>+</w:t>
+            </w:r>
+          </w:p>
+        </w:tc>
+      </w:tr>
+      <w:tr>
+        <w:trPr>
+          <w:trHeight w:val="508"/>
+        </w:trPr>
+        <w:tc>
+          <w:tcPr>
+            <w:tcW w:w="2302" w:type="dxa"/>
+          </w:tcPr>
+          <w:p>
+            <w:r>
+              <w:t>Opis</w:t>
+            </w:r>
+          </w:p>
+        </w:tc>
+        <w:tc>
+          <w:tcPr>
+            <w:tcW w:w="2302" w:type="dxa"/>
+          </w:tcPr>
+          <w:p>
+            <w:r>
+              <w:t>Słowny opis zabiegu</w:t>
+            </w:r>
+          </w:p>
+        </w:tc>
+        <w:tc>
+          <w:tcPr>
+            <w:tcW w:w="2303" w:type="dxa"/>
+          </w:tcPr>
+          <w:p>
+            <w:r>
+              <w:t>Max. 50 znaków</w:t>
+            </w:r>
+          </w:p>
+        </w:tc>
+        <w:tc>
+          <w:tcPr>
+            <w:tcW w:w="2303" w:type="dxa"/>
+          </w:tcPr>
+          <w:p>
+            <w:pPr>
+              <w:jc w:val="center"/>
+            </w:pPr>
+            <w:r>
+              <w:t>-</w:t>
+            </w:r>
+          </w:p>
+        </w:tc>
+      </w:tr>
+    </w:tbl>
+    <w:p>
+      <w:pPr>
+        <w:rPr>
+          <w:i/>
+        </w:rPr>
+      </w:pPr>
+    </w:p>
+    <w:p>
+      <w:pPr>
+        <w:rPr>
+          <w:i/>
+        </w:rPr>
+      </w:pPr>
+      <w:r>
+        <w:rPr>
+          <w:i/>
+        </w:rPr>
+        <w:t>Klucze kandydujące: [brak]</w:t>
+      </w:r>
+    </w:p>
+    <w:p>
+      <w:r>
+        <w:rPr>
+          <w:i/>
+        </w:rPr>
+        <w:t>Klucz główny:</w:t>
+      </w:r>
+      <w:r>
+        <w:t xml:space="preserve"> </w:t>
+      </w:r>
+      <w:proofErr w:type="spellStart"/>
+      <w:r>
+        <w:t>IdZabiegu</w:t>
+      </w:r>
+      <w:proofErr w:type="spellEnd"/>
+    </w:p>
+    <w:p>
+      <w:pPr>
+        <w:rPr>
+          <w:i/>
+        </w:rPr>
+      </w:pPr>
+      <w:r>
+        <w:rPr>
+          <w:i/>
+        </w:rPr>
+        <w:t>Charakter encji: słaba</w:t>
+      </w:r>
+    </w:p>
+    <w:p>
+      <w:pPr>
+        <w:rPr>
+          <w:i/>
+        </w:rPr>
+      </w:pPr>
+    </w:p>
+    <w:p>
+      <w:pPr>
+        <w:rPr>
+          <w:b/>
+          <w:sz w:val="24"/>
+          <w:szCs w:val="24"/>
+        </w:rPr>
+      </w:pPr>
+      <w:r>
+        <w:rPr>
+          <w:b/>
+          <w:sz w:val="24"/>
+          <w:szCs w:val="24"/>
+        </w:rPr>
+        <w:t>ENC/7</w:t>
+      </w:r>
+      <w:r>
+        <w:rPr>
+          <w:b/>
+          <w:sz w:val="24"/>
+          <w:szCs w:val="24"/>
+        </w:rPr>
+        <w:t xml:space="preserve"> </w:t>
+      </w:r>
+      <w:r>
+        <w:rPr>
+          <w:b/>
+          <w:sz w:val="24"/>
+          <w:szCs w:val="24"/>
+        </w:rPr>
+        <w:t>Badanie</w:t>
+      </w:r>
+    </w:p>
+    <w:p>
+      <w:pPr>
+        <w:rPr>
+          <w:i/>
+        </w:rPr>
+      </w:pPr>
+      <w:r>
+        <w:rPr>
+          <w:i/>
+        </w:rPr>
+        <w:t xml:space="preserve">Semantyka encji: encja zawiera dane o </w:t>
+      </w:r>
+      <w:r>
+        <w:rPr>
+          <w:i/>
+        </w:rPr>
+        <w:t>badaniu wykonanym na zwierzęciu</w:t>
+      </w:r>
+      <w:r>
+        <w:rPr>
+          <w:i/>
+        </w:rPr>
+        <w:t xml:space="preserve"> </w:t>
+      </w:r>
+    </w:p>
+    <w:p>
+      <w:pPr>
+        <w:rPr>
+          <w:i/>
+        </w:rPr>
+      </w:pPr>
+      <w:r>
+        <w:rPr>
+          <w:i/>
+        </w:rPr>
+        <w:t>Wykaz atrybutów:</w:t>
+      </w:r>
+    </w:p>
+    <w:tbl>
+      <w:tblPr>
+        <w:tblStyle w:val="Tabela-Siatka"/>
+        <w:tblW w:w="9210" w:type="dxa"/>
+        <w:tblLook w:val="04A0" w:firstRow="1" w:lastRow="0" w:firstColumn="1" w:lastColumn="0" w:noHBand="0" w:noVBand="1"/>
+      </w:tblPr>
+      <w:tblGrid>
+        <w:gridCol w:w="2302"/>
+        <w:gridCol w:w="2302"/>
+        <w:gridCol w:w="2303"/>
+        <w:gridCol w:w="2303"/>
+      </w:tblGrid>
+      <w:tr>
+        <w:trPr>
+          <w:trHeight w:val="179"/>
+        </w:trPr>
+        <w:tc>
+          <w:tcPr>
+            <w:tcW w:w="2302" w:type="dxa"/>
+          </w:tcPr>
+          <w:p>
+            <w:pPr>
+              <w:jc w:val="center"/>
+              <w:rPr>
+                <w:b/>
+                <w:i/>
+                <w:sz w:val="24"/>
+                <w:szCs w:val="24"/>
+              </w:rPr>
+            </w:pPr>
+            <w:r>
+              <w:rPr>
+                <w:b/>
+                <w:i/>
+                <w:sz w:val="24"/>
+                <w:szCs w:val="24"/>
+              </w:rPr>
+              <w:t>Nazwa atrybutu</w:t>
+            </w:r>
+          </w:p>
+        </w:tc>
+        <w:tc>
+          <w:tcPr>
+            <w:tcW w:w="2302" w:type="dxa"/>
+          </w:tcPr>
+          <w:p>
+            <w:pPr>
+              <w:jc w:val="center"/>
+              <w:rPr>
+                <w:b/>
+                <w:i/>
+                <w:sz w:val="24"/>
+                <w:szCs w:val="24"/>
+              </w:rPr>
+            </w:pPr>
+            <w:r>
+              <w:rPr>
+                <w:b/>
+                <w:i/>
+                <w:sz w:val="24"/>
+                <w:szCs w:val="24"/>
+              </w:rPr>
+              <w:t>Opis atrybutu</w:t>
+            </w:r>
+          </w:p>
+        </w:tc>
+        <w:tc>
+          <w:tcPr>
+            <w:tcW w:w="2303" w:type="dxa"/>
+          </w:tcPr>
+          <w:p>
+            <w:pPr>
+              <w:jc w:val="center"/>
+              <w:rPr>
+                <w:b/>
+                <w:i/>
+                <w:sz w:val="24"/>
+                <w:szCs w:val="24"/>
+              </w:rPr>
+            </w:pPr>
+            <w:r>
+              <w:rPr>
+                <w:b/>
+                <w:i/>
+                <w:sz w:val="24"/>
+                <w:szCs w:val="24"/>
+              </w:rPr>
+              <w:t>Typ</w:t>
+            </w:r>
+          </w:p>
+        </w:tc>
+        <w:tc>
+          <w:tcPr>
+            <w:tcW w:w="2303" w:type="dxa"/>
+          </w:tcPr>
+          <w:p>
+            <w:pPr>
+              <w:jc w:val="center"/>
+              <w:rPr>
+                <w:b/>
+                <w:i/>
+                <w:sz w:val="24"/>
+                <w:szCs w:val="24"/>
+              </w:rPr>
+            </w:pPr>
+            <w:r>
+              <w:rPr>
+                <w:b/>
+                <w:i/>
+                <w:sz w:val="24"/>
+                <w:szCs w:val="24"/>
+              </w:rPr>
+              <w:t>OBL(+) OPC(-)</w:t>
+            </w:r>
+          </w:p>
+        </w:tc>
+      </w:tr>
+      <w:tr>
+        <w:trPr>
+          <w:trHeight w:val="179"/>
+        </w:trPr>
+        <w:tc>
+          <w:tcPr>
+            <w:tcW w:w="2302" w:type="dxa"/>
+          </w:tcPr>
+          <w:p>
+            <w:proofErr w:type="spellStart"/>
+            <w:r>
+              <w:t>Id</w:t>
+            </w:r>
+            <w:r>
+              <w:t>Badania</w:t>
+            </w:r>
+            <w:proofErr w:type="spellEnd"/>
+          </w:p>
+        </w:tc>
+        <w:tc>
+          <w:tcPr>
+            <w:tcW w:w="2302" w:type="dxa"/>
+          </w:tcPr>
+          <w:p>
+            <w:r>
+              <w:t>Identyfikator badania</w:t>
+            </w:r>
+          </w:p>
+        </w:tc>
+        <w:tc>
+          <w:tcPr>
+            <w:tcW w:w="2303" w:type="dxa"/>
+          </w:tcPr>
+          <w:p>
+            <w:r>
+              <w:t>Liczba całkowita</w:t>
+            </w:r>
+          </w:p>
+        </w:tc>
+        <w:tc>
+          <w:tcPr>
+            <w:tcW w:w="2303" w:type="dxa"/>
+          </w:tcPr>
+          <w:p>
+            <w:pPr>
+              <w:jc w:val="center"/>
+            </w:pPr>
+            <w:r>
+              <w:t>+</w:t>
+            </w:r>
+          </w:p>
+        </w:tc>
+      </w:tr>
+      <w:tr>
+        <w:trPr>
+          <w:trHeight w:val="508"/>
+        </w:trPr>
+        <w:tc>
+          <w:tcPr>
+            <w:tcW w:w="2302" w:type="dxa"/>
+          </w:tcPr>
+          <w:p>
+            <w:r>
+              <w:t>Nazwa</w:t>
+            </w:r>
+          </w:p>
+        </w:tc>
+        <w:tc>
+          <w:tcPr>
+            <w:tcW w:w="2302" w:type="dxa"/>
+          </w:tcPr>
+          <w:p>
+            <w:r>
+              <w:t>Nazwa wykonywanego badania</w:t>
+            </w:r>
+          </w:p>
+        </w:tc>
+        <w:tc>
+          <w:tcPr>
+            <w:tcW w:w="2303" w:type="dxa"/>
+          </w:tcPr>
+          <w:p>
+            <w:r>
+              <w:t>Max. 50 znaków</w:t>
+            </w:r>
+          </w:p>
+        </w:tc>
+        <w:tc>
+          <w:tcPr>
+            <w:tcW w:w="2303" w:type="dxa"/>
+          </w:tcPr>
+          <w:p>
+            <w:pPr>
+              <w:jc w:val="center"/>
+            </w:pPr>
+            <w:r>
+              <w:t>+</w:t>
+            </w:r>
+          </w:p>
+        </w:tc>
+      </w:tr>
+      <w:tr>
+        <w:trPr>
+          <w:trHeight w:val="508"/>
+        </w:trPr>
+        <w:tc>
+          <w:tcPr>
+            <w:tcW w:w="2302" w:type="dxa"/>
+          </w:tcPr>
+          <w:p>
+            <w:r>
+              <w:t>Data</w:t>
+            </w:r>
+          </w:p>
+        </w:tc>
+        <w:tc>
+          <w:tcPr>
+            <w:tcW w:w="2302" w:type="dxa"/>
+          </w:tcPr>
+          <w:p>
+            <w:r>
+              <w:t>Data wykonanego zabiegu</w:t>
+            </w:r>
+          </w:p>
+        </w:tc>
+        <w:tc>
+          <w:tcPr>
+            <w:tcW w:w="2303" w:type="dxa"/>
+          </w:tcPr>
+          <w:p>
+            <w:r>
+              <w:t>Data</w:t>
+            </w:r>
+          </w:p>
+        </w:tc>
+        <w:tc>
+          <w:tcPr>
+            <w:tcW w:w="2303" w:type="dxa"/>
+          </w:tcPr>
+          <w:p>
+            <w:pPr>
+              <w:jc w:val="center"/>
+            </w:pPr>
+            <w:r>
+              <w:t>+</w:t>
+            </w:r>
+          </w:p>
+        </w:tc>
+      </w:tr>
+      <w:tr>
+        <w:trPr>
+          <w:trHeight w:val="508"/>
+        </w:trPr>
+        <w:tc>
+          <w:tcPr>
+            <w:tcW w:w="2302" w:type="dxa"/>
+          </w:tcPr>
+          <w:p>
+            <w:r>
+              <w:t>Wynik</w:t>
+            </w:r>
+          </w:p>
+        </w:tc>
+        <w:tc>
+          <w:tcPr>
+            <w:tcW w:w="2302" w:type="dxa"/>
+          </w:tcPr>
+          <w:p>
+            <w:r>
+              <w:t>Opis wyniku badania</w:t>
+            </w:r>
+          </w:p>
+        </w:tc>
+        <w:tc>
+          <w:tcPr>
+            <w:tcW w:w="2303" w:type="dxa"/>
+          </w:tcPr>
+          <w:p>
+            <w:r>
+              <w:t>Max. 50 znaków</w:t>
+            </w:r>
+          </w:p>
+        </w:tc>
+        <w:tc>
+          <w:tcPr>
+            <w:tcW w:w="2303" w:type="dxa"/>
+          </w:tcPr>
+          <w:p>
+            <w:pPr>
+              <w:jc w:val="center"/>
+            </w:pPr>
+            <w:r>
+              <w:t>+</w:t>
+            </w:r>
+          </w:p>
+        </w:tc>
+      </w:tr>
+    </w:tbl>
+    <w:p>
+      <w:pPr>
+        <w:rPr>
+          <w:i/>
+        </w:rPr>
+      </w:pPr>
+    </w:p>
+    <w:p>
+      <w:pPr>
+        <w:rPr>
+          <w:i/>
+        </w:rPr>
+      </w:pPr>
+      <w:r>
+        <w:rPr>
+          <w:i/>
+        </w:rPr>
+        <w:t>Klucze kandydujące: [brak]</w:t>
+      </w:r>
+    </w:p>
+    <w:p>
+      <w:r>
+        <w:rPr>
+          <w:i/>
+        </w:rPr>
+        <w:t>Klucz główny:</w:t>
+      </w:r>
+      <w:r>
+        <w:t xml:space="preserve"> </w:t>
+      </w:r>
+      <w:proofErr w:type="spellStart"/>
+      <w:r>
+        <w:t>IdZabiegu</w:t>
+      </w:r>
       <w:bookmarkStart w:id="0" w:name="_GoBack"/>
       <w:bookmarkEnd w:id="0"/>
+      <w:proofErr w:type="spellEnd"/>
+    </w:p>
+    <w:p>
+      <w:pPr>
+        <w:rPr>
+          <w:i/>
+        </w:rPr>
+      </w:pPr>
+      <w:r>
+        <w:rPr>
+          <w:i/>
+        </w:rPr>
+        <w:t>Charakter encji: słaba</w:t>
+      </w:r>
+    </w:p>
+    <w:p>
+      <w:pPr>
+        <w:rPr>
+          <w:i/>
+        </w:rPr>
+      </w:pPr>
+    </w:p>
+    <w:p>
+      <w:pPr>
+        <w:rPr>
+          <w:i/>
+        </w:rPr>
+      </w:pPr>
+    </w:p>
+    <w:p>
+      <w:pPr>
+        <w:rPr>
+          <w:i/>
+        </w:rPr>
+      </w:pPr>
+    </w:p>
+    <w:p>
+      <w:pPr>
+        <w:rPr>
+          <w:i/>
+        </w:rPr>
+      </w:pPr>
     </w:p>
     <w:p>
       <w:pPr>

</xml_diff>

<commit_message>
zmodyfikowano diagram erd i analize rzeczywistosci do portzeb. dodano etap 8
</commit_message>
<xml_diff>
--- a/text/etap_7.docx
+++ b/text/etap_7.docx
@@ -3537,8 +3537,6 @@
           <w:i/>
         </w:rPr>
       </w:pPr>
-      <w:bookmarkStart w:id="0" w:name="_GoBack"/>
-      <w:bookmarkEnd w:id="0"/>
     </w:p>
     <w:p>
       <w:pPr>
@@ -3666,6 +3664,38 @@
           <w:szCs w:val="24"/>
         </w:rPr>
         <w:t>(KLIENT(1,1) : ZWIERZE(1,N))</w:t>
+      </w:r>
+    </w:p>
+    <w:p>
+      <w:pPr>
+        <w:rPr>
+          <w:sz w:val="24"/>
+          <w:szCs w:val="24"/>
+        </w:rPr>
+      </w:pPr>
+      <w:r>
+        <w:rPr>
+          <w:b/>
+          <w:sz w:val="24"/>
+          <w:szCs w:val="24"/>
+        </w:rPr>
+        <w:t>ZWI/005 Finalizuje</w:t>
+      </w:r>
+      <w:r>
+        <w:rPr>
+          <w:sz w:val="24"/>
+          <w:szCs w:val="24"/>
+        </w:rPr>
+        <w:t xml:space="preserve"> (WIZYTA(1,1) : RACHUNEK(1,1)</w:t>
+      </w:r>
+      <w:bookmarkStart w:id="0" w:name="_GoBack"/>
+      <w:bookmarkEnd w:id="0"/>
+      <w:r>
+        <w:rPr>
+          <w:sz w:val="24"/>
+          <w:szCs w:val="24"/>
+        </w:rPr>
+        <w:t>)</w:t>
       </w:r>
     </w:p>
     <w:p>

</xml_diff>